<commit_message>
change in deadlock notes in haghighat OS.
</commit_message>
<xml_diff>
--- a/operating systems/OS-deadlock-Haghighat.docx
+++ b/operating systems/OS-deadlock-Haghighat.docx
@@ -1,6 +1,6 @@
 
 <file path=word/document.xml><?xml version="1.0" encoding="utf-8"?>
-<w:document xmlns:wpc="http://schemas.microsoft.com/office/word/2010/wordprocessingCanvas" xmlns:cx="http://schemas.microsoft.com/office/drawing/2014/chartex" xmlns:cx1="http://schemas.microsoft.com/office/drawing/2015/9/8/chartex" xmlns:cx2="http://schemas.microsoft.com/office/drawing/2015/10/21/chartex" xmlns:cx3="http://schemas.microsoft.com/office/drawing/2016/5/9/chartex" xmlns:cx4="http://schemas.microsoft.com/office/drawing/2016/5/10/chartex" xmlns:cx5="http://schemas.microsoft.com/office/drawing/2016/5/11/chartex" xmlns:cx6="http://schemas.microsoft.com/office/drawing/2016/5/12/chartex" xmlns:cx7="http://schemas.microsoft.com/office/drawing/2016/5/13/chartex" xmlns:cx8="http://schemas.microsoft.com/office/drawing/2016/5/14/chartex" xmlns:mc="http://schemas.openxmlformats.org/markup-compatibility/2006" xmlns:aink="http://schemas.microsoft.com/office/drawing/2016/ink" xmlns:am3d="http://schemas.microsoft.com/office/drawing/2017/model3d" xmlns:o="urn:schemas-microsoft-com:office:office" xmlns:oel="http://schemas.microsoft.com/office/2019/extlst" xmlns:r="http://schemas.openxmlformats.org/officeDocument/2006/relationships" xmlns:m="http://schemas.openxmlformats.org/officeDocument/2006/math" xmlns:v="urn:schemas-microsoft-com:vml" xmlns:wp14="http://schemas.microsoft.com/office/word/2010/wordprocessingDrawing" xmlns:wp="http://schemas.openxmlformats.org/drawingml/2006/wordprocessingDrawing" xmlns:w10="urn:schemas-microsoft-com:office:word" xmlns:w="http://schemas.openxmlformats.org/wordprocessingml/2006/main" xmlns:w14="http://schemas.microsoft.com/office/word/2010/wordml" xmlns:w15="http://schemas.microsoft.com/office/word/2012/wordml" xmlns:w16cex="http://schemas.microsoft.com/office/word/2018/wordml/cex" xmlns:w16cid="http://schemas.microsoft.com/office/word/2016/wordml/cid" xmlns:w16="http://schemas.microsoft.com/office/word/2018/wordml" xmlns:w16sdtdh="http://schemas.microsoft.com/office/word/2020/wordml/sdtdatahash" xmlns:w16se="http://schemas.microsoft.com/office/word/2015/wordml/symex" xmlns:wpg="http://schemas.microsoft.com/office/word/2010/wordprocessingGroup" xmlns:wpi="http://schemas.microsoft.com/office/word/2010/wordprocessingInk" xmlns:wne="http://schemas.microsoft.com/office/word/2006/wordml" xmlns:wps="http://schemas.microsoft.com/office/word/2010/wordprocessingShape" mc:Ignorable="w14 w15 w16se w16cid w16 w16cex w16sdtdh wp14">
+<w:document xmlns:wpc="http://schemas.microsoft.com/office/word/2010/wordprocessingCanvas" xmlns:cx="http://schemas.microsoft.com/office/drawing/2014/chartex" xmlns:cx1="http://schemas.microsoft.com/office/drawing/2015/9/8/chartex" xmlns:cx2="http://schemas.microsoft.com/office/drawing/2015/10/21/chartex" xmlns:cx3="http://schemas.microsoft.com/office/drawing/2016/5/9/chartex" xmlns:cx4="http://schemas.microsoft.com/office/drawing/2016/5/10/chartex" xmlns:cx5="http://schemas.microsoft.com/office/drawing/2016/5/11/chartex" xmlns:cx6="http://schemas.microsoft.com/office/drawing/2016/5/12/chartex" xmlns:cx7="http://schemas.microsoft.com/office/drawing/2016/5/13/chartex" xmlns:cx8="http://schemas.microsoft.com/office/drawing/2016/5/14/chartex" xmlns:mc="http://schemas.openxmlformats.org/markup-compatibility/2006" xmlns:aink="http://schemas.microsoft.com/office/drawing/2016/ink" xmlns:am3d="http://schemas.microsoft.com/office/drawing/2017/model3d" xmlns:o="urn:schemas-microsoft-com:office:office" xmlns:oel="http://schemas.microsoft.com/office/2019/extlst" xmlns:r="http://schemas.openxmlformats.org/officeDocument/2006/relationships" xmlns:m="http://schemas.openxmlformats.org/officeDocument/2006/math" xmlns:v="urn:schemas-microsoft-com:vml" xmlns:wp14="http://schemas.microsoft.com/office/word/2010/wordprocessingDrawing" xmlns:wp="http://schemas.openxmlformats.org/drawingml/2006/wordprocessingDrawing" xmlns:w10="urn:schemas-microsoft-com:office:word" xmlns:w="http://schemas.openxmlformats.org/wordprocessingml/2006/main" xmlns:w14="http://schemas.microsoft.com/office/word/2010/wordml" xmlns:w15="http://schemas.microsoft.com/office/word/2012/wordml" xmlns:w16cex="http://schemas.microsoft.com/office/word/2018/wordml/cex" xmlns:w16cid="http://schemas.microsoft.com/office/word/2016/wordml/cid" xmlns:w16="http://schemas.microsoft.com/office/word/2018/wordml" xmlns:w16du="http://schemas.microsoft.com/office/word/2023/wordml/word16du" xmlns:w16sdtdh="http://schemas.microsoft.com/office/word/2020/wordml/sdtdatahash" xmlns:w16se="http://schemas.microsoft.com/office/word/2015/wordml/symex" xmlns:wpg="http://schemas.microsoft.com/office/word/2010/wordprocessingGroup" xmlns:wpi="http://schemas.microsoft.com/office/word/2010/wordprocessingInk" xmlns:wne="http://schemas.microsoft.com/office/word/2006/wordml" xmlns:wps="http://schemas.microsoft.com/office/word/2010/wordprocessingShape" mc:Ignorable="w14 w15 w16se w16cid w16 w16cex w16sdtdh w16du wp14">
   <w:body>
     <w:p>
       <w:pPr>
@@ -45,7 +45,7 @@
           <w:rtl/>
           <w:lang w:bidi="fa-IR"/>
         </w:rPr>
-        <w:t>جزوه اول:</w:t>
+        <w:t>ویدیو اول:</w:t>
       </w:r>
     </w:p>
     <w:p>
@@ -68,7 +68,182 @@
           <w:rtl/>
           <w:lang w:bidi="fa-IR"/>
         </w:rPr>
-        <w:t>ویدیو اول:</w:t>
+        <w:t xml:space="preserve">سیستم عامل از جنس نرم افزار هست، </w:t>
+      </w:r>
+      <w:r>
+        <w:rPr>
+          <w:rFonts w:cs="B Mitra" w:hint="cs"/>
+          <w:sz w:val="36"/>
+          <w:szCs w:val="36"/>
+          <w:rtl/>
+          <w:lang w:bidi="fa-IR"/>
+        </w:rPr>
+        <w:t xml:space="preserve">فقط </w:t>
+      </w:r>
+      <w:r>
+        <w:rPr>
+          <w:rFonts w:cs="B Mitra"/>
+          <w:sz w:val="36"/>
+          <w:szCs w:val="36"/>
+          <w:lang w:bidi="fa-IR"/>
+        </w:rPr>
+        <w:t>BIOS</w:t>
+      </w:r>
+      <w:r>
+        <w:rPr>
+          <w:rFonts w:cs="B Mitra" w:hint="cs"/>
+          <w:sz w:val="36"/>
+          <w:szCs w:val="36"/>
+          <w:rtl/>
+          <w:lang w:bidi="fa-IR"/>
+        </w:rPr>
+        <w:t xml:space="preserve"> در </w:t>
+      </w:r>
+      <w:r>
+        <w:rPr>
+          <w:rFonts w:cs="B Mitra"/>
+          <w:sz w:val="36"/>
+          <w:szCs w:val="36"/>
+          <w:lang w:bidi="fa-IR"/>
+        </w:rPr>
+        <w:t>ROM</w:t>
+      </w:r>
+      <w:r>
+        <w:rPr>
+          <w:rFonts w:cs="B Mitra" w:hint="cs"/>
+          <w:sz w:val="36"/>
+          <w:szCs w:val="36"/>
+          <w:rtl/>
+          <w:lang w:bidi="fa-IR"/>
+        </w:rPr>
+        <w:t xml:space="preserve"> اجرا میشود بقیه در رم هستند، </w:t>
+      </w:r>
+      <w:r>
+        <w:rPr>
+          <w:rFonts w:cs="B Mitra" w:hint="cs"/>
+          <w:sz w:val="36"/>
+          <w:szCs w:val="36"/>
+          <w:rtl/>
+          <w:lang w:bidi="fa-IR"/>
+        </w:rPr>
+        <w:t xml:space="preserve">امروزه همه جا </w:t>
+      </w:r>
+      <w:r>
+        <w:rPr>
+          <w:rFonts w:cs="B Mitra"/>
+          <w:sz w:val="36"/>
+          <w:szCs w:val="36"/>
+          <w:lang w:bidi="fa-IR"/>
+        </w:rPr>
+        <w:t>DRAM</w:t>
+      </w:r>
+      <w:r>
+        <w:rPr>
+          <w:rFonts w:cs="B Mitra" w:hint="cs"/>
+          <w:sz w:val="36"/>
+          <w:szCs w:val="36"/>
+          <w:rtl/>
+          <w:lang w:bidi="fa-IR"/>
+        </w:rPr>
+        <w:t xml:space="preserve"> قرار دارد. </w:t>
+      </w:r>
+      <w:r>
+        <w:rPr>
+          <w:rFonts w:cs="B Mitra" w:hint="cs"/>
+          <w:sz w:val="36"/>
+          <w:szCs w:val="36"/>
+          <w:rtl/>
+          <w:lang w:bidi="fa-IR"/>
+        </w:rPr>
+        <w:t xml:space="preserve">فرآیند یک برنامه در حال اجرا هست، </w:t>
+      </w:r>
+      <w:r>
+        <w:rPr>
+          <w:rFonts w:cs="B Mitra" w:hint="cs"/>
+          <w:sz w:val="36"/>
+          <w:szCs w:val="36"/>
+          <w:rtl/>
+          <w:lang w:bidi="fa-IR"/>
+        </w:rPr>
+        <w:t xml:space="preserve">یک برنامه شامل چند بخش هست یکیش تکست هست که تمام کد ها در آن هست، </w:t>
+      </w:r>
+      <w:r>
+        <w:rPr>
+          <w:rFonts w:cs="B Mitra" w:hint="cs"/>
+          <w:sz w:val="36"/>
+          <w:szCs w:val="36"/>
+          <w:rtl/>
+          <w:lang w:bidi="fa-IR"/>
+        </w:rPr>
+        <w:t xml:space="preserve">بخش دیگر داده هست و بخش دیگر استک یا پشته هست، </w:t>
+      </w:r>
+      <w:r>
+        <w:rPr>
+          <w:rFonts w:cs="B Mitra" w:hint="cs"/>
+          <w:sz w:val="36"/>
+          <w:szCs w:val="36"/>
+          <w:rtl/>
+          <w:lang w:bidi="fa-IR"/>
+        </w:rPr>
+        <w:t xml:space="preserve">دقت کن درسته برنامه اسمبلی چند تا برنامه هست یا چند خط ولی وقتی اسمبلر تبدیل میکند فقط یک برنام هست. </w:t>
+      </w:r>
+      <w:r>
+        <w:rPr>
+          <w:rFonts w:cs="B Mitra" w:hint="cs"/>
+          <w:sz w:val="36"/>
+          <w:szCs w:val="36"/>
+          <w:rtl/>
+          <w:lang w:bidi="fa-IR"/>
+        </w:rPr>
+        <w:t xml:space="preserve">فرمان ها به </w:t>
+      </w:r>
+      <w:r>
+        <w:rPr>
+          <w:rFonts w:cs="B Mitra"/>
+          <w:sz w:val="36"/>
+          <w:szCs w:val="36"/>
+          <w:lang w:bidi="fa-IR"/>
+        </w:rPr>
+        <w:t>shell</w:t>
+      </w:r>
+      <w:r>
+        <w:rPr>
+          <w:rFonts w:cs="B Mitra" w:hint="cs"/>
+          <w:sz w:val="36"/>
+          <w:szCs w:val="36"/>
+          <w:rtl/>
+          <w:lang w:bidi="fa-IR"/>
+        </w:rPr>
+        <w:t xml:space="preserve"> یا </w:t>
+      </w:r>
+      <w:r>
+        <w:rPr>
+          <w:rFonts w:cs="B Mitra"/>
+          <w:sz w:val="36"/>
+          <w:szCs w:val="36"/>
+          <w:lang w:bidi="fa-IR"/>
+        </w:rPr>
+        <w:t>command interpreter</w:t>
+      </w:r>
+      <w:r>
+        <w:rPr>
+          <w:rFonts w:cs="B Mitra" w:hint="cs"/>
+          <w:sz w:val="36"/>
+          <w:szCs w:val="36"/>
+          <w:rtl/>
+          <w:lang w:bidi="fa-IR"/>
+        </w:rPr>
+        <w:t xml:space="preserve"> میدهیم و فراخوانی سیستم ها را به کرنل میدهیم سیستم عامل یک کرنل و یک پوسته دارد</w:t>
+      </w:r>
+      <w:r>
+        <w:rPr>
+          <w:rFonts w:cs="B Mitra" w:hint="cs"/>
+          <w:sz w:val="36"/>
+          <w:szCs w:val="36"/>
+          <w:rtl/>
+          <w:lang w:bidi="fa-IR"/>
+        </w:rPr>
+        <w:t>.</w:t>
       </w:r>
     </w:p>
     <w:p>
@@ -91,17 +266,56 @@
           <w:rtl/>
           <w:lang w:bidi="fa-IR"/>
         </w:rPr>
-        <w:t xml:space="preserve">سیستم عامل از جنس نرم افزار هست، </w:t>
-      </w:r>
-      <w:r>
-        <w:rPr>
-          <w:rFonts w:cs="B Mitra" w:hint="cs"/>
-          <w:sz w:val="36"/>
-          <w:szCs w:val="36"/>
-          <w:rtl/>
-          <w:lang w:bidi="fa-IR"/>
-        </w:rPr>
-        <w:t xml:space="preserve">فقط </w:t>
+        <w:t xml:space="preserve">یک برنامه در سطح یوزر خودش اجازه دارد فراخوانی سیستم انجام بدهد در مد کاربر، </w:t>
+      </w:r>
+      <w:r>
+        <w:rPr>
+          <w:rFonts w:cs="B Mitra" w:hint="cs"/>
+          <w:sz w:val="36"/>
+          <w:szCs w:val="36"/>
+          <w:rtl/>
+          <w:lang w:bidi="fa-IR"/>
+        </w:rPr>
+        <w:t xml:space="preserve">فراخوانی سیستم یعنی درخواست را مستقیم به کرنل بدهیم. </w:t>
+      </w:r>
+      <w:r>
+        <w:rPr>
+          <w:rFonts w:cs="B Mitra" w:hint="cs"/>
+          <w:sz w:val="36"/>
+          <w:szCs w:val="36"/>
+          <w:rtl/>
+          <w:lang w:bidi="fa-IR"/>
+        </w:rPr>
+        <w:t xml:space="preserve">برنامه ها دو نوع هستند برنامه های کاربردی و برنامه های سیستمی و برنامه های سیستمی با جزئیات سخت افزار سر و کار دارند. سیستمی ترین برنامه دنیا کرنل هست. سیستم عامل از نوع برنامه سیستمی هست. سیستم عامل سیستم ما را </w:t>
+      </w:r>
+      <w:r>
+        <w:rPr>
+          <w:rFonts w:cs="B Mitra"/>
+          <w:sz w:val="36"/>
+          <w:szCs w:val="36"/>
+          <w:lang w:bidi="fa-IR"/>
+        </w:rPr>
+        <w:t>boot</w:t>
+      </w:r>
+      <w:r>
+        <w:rPr>
+          <w:rFonts w:cs="B Mitra" w:hint="cs"/>
+          <w:sz w:val="36"/>
+          <w:szCs w:val="36"/>
+          <w:rtl/>
+          <w:lang w:bidi="fa-IR"/>
+        </w:rPr>
+        <w:t xml:space="preserve"> یا راه اندازی میکند. </w:t>
+      </w:r>
+      <w:r>
+        <w:rPr>
+          <w:rFonts w:cs="B Mitra" w:hint="cs"/>
+          <w:sz w:val="36"/>
+          <w:szCs w:val="36"/>
+          <w:rtl/>
+          <w:lang w:bidi="fa-IR"/>
+        </w:rPr>
+        <w:t xml:space="preserve">کی برنامه ها را میگذارد تا در حافظه تا اجرا شود؟ سیستم عامل، حالا کی خود سیستم عامل را اجرا میکند؟ خودش، </w:t>
       </w:r>
       <w:r>
         <w:rPr>
@@ -120,143 +334,27 @@
           <w:rtl/>
           <w:lang w:bidi="fa-IR"/>
         </w:rPr>
-        <w:t xml:space="preserve"> در </w:t>
-      </w:r>
-      <w:r>
-        <w:rPr>
-          <w:rFonts w:cs="B Mitra"/>
-          <w:sz w:val="36"/>
-          <w:szCs w:val="36"/>
-          <w:lang w:bidi="fa-IR"/>
-        </w:rPr>
-        <w:t>ROM</w:t>
-      </w:r>
-      <w:r>
-        <w:rPr>
-          <w:rFonts w:cs="B Mitra" w:hint="cs"/>
-          <w:sz w:val="36"/>
-          <w:szCs w:val="36"/>
-          <w:rtl/>
-          <w:lang w:bidi="fa-IR"/>
-        </w:rPr>
-        <w:t xml:space="preserve"> اجرا میشود بقیه در رم هستند، </w:t>
-      </w:r>
-      <w:r>
-        <w:rPr>
-          <w:rFonts w:cs="B Mitra" w:hint="cs"/>
-          <w:sz w:val="36"/>
-          <w:szCs w:val="36"/>
-          <w:rtl/>
-          <w:lang w:bidi="fa-IR"/>
-        </w:rPr>
-        <w:t xml:space="preserve">امروزه همه جا </w:t>
-      </w:r>
-      <w:r>
-        <w:rPr>
-          <w:rFonts w:cs="B Mitra"/>
-          <w:sz w:val="36"/>
-          <w:szCs w:val="36"/>
-          <w:lang w:bidi="fa-IR"/>
-        </w:rPr>
-        <w:t>DRAM</w:t>
-      </w:r>
-      <w:r>
-        <w:rPr>
-          <w:rFonts w:cs="B Mitra" w:hint="cs"/>
-          <w:sz w:val="36"/>
-          <w:szCs w:val="36"/>
-          <w:rtl/>
-          <w:lang w:bidi="fa-IR"/>
-        </w:rPr>
-        <w:t xml:space="preserve"> قرار دارد. </w:t>
-      </w:r>
-      <w:r>
-        <w:rPr>
-          <w:rFonts w:cs="B Mitra" w:hint="cs"/>
-          <w:sz w:val="36"/>
-          <w:szCs w:val="36"/>
-          <w:rtl/>
-          <w:lang w:bidi="fa-IR"/>
-        </w:rPr>
-        <w:t xml:space="preserve">فرآیند یک برنامه در حال اجرا هست، </w:t>
-      </w:r>
-      <w:r>
-        <w:rPr>
-          <w:rFonts w:cs="B Mitra" w:hint="cs"/>
-          <w:sz w:val="36"/>
-          <w:szCs w:val="36"/>
-          <w:rtl/>
-          <w:lang w:bidi="fa-IR"/>
-        </w:rPr>
-        <w:t xml:space="preserve">یک برنامه شامل چند بخش هست یکیش تکست هست که تمام کد ها در آن هست، </w:t>
-      </w:r>
-      <w:r>
-        <w:rPr>
-          <w:rFonts w:cs="B Mitra" w:hint="cs"/>
-          <w:sz w:val="36"/>
-          <w:szCs w:val="36"/>
-          <w:rtl/>
-          <w:lang w:bidi="fa-IR"/>
-        </w:rPr>
-        <w:t xml:space="preserve">بخش دیگر داده هست و بخش دیگر استک یا پشته هست، </w:t>
-      </w:r>
-      <w:r>
-        <w:rPr>
-          <w:rFonts w:cs="B Mitra" w:hint="cs"/>
-          <w:sz w:val="36"/>
-          <w:szCs w:val="36"/>
-          <w:rtl/>
-          <w:lang w:bidi="fa-IR"/>
-        </w:rPr>
-        <w:t xml:space="preserve">دقت کن درسته برنامه اسمبلی چند تا برنامه هست یا چند خط ولی وقتی اسمبلر تبدیل میکند فقط یک برنام هست. </w:t>
-      </w:r>
-      <w:r>
-        <w:rPr>
-          <w:rFonts w:cs="B Mitra" w:hint="cs"/>
-          <w:sz w:val="36"/>
-          <w:szCs w:val="36"/>
-          <w:rtl/>
-          <w:lang w:bidi="fa-IR"/>
-        </w:rPr>
-        <w:t xml:space="preserve">فرمان ها به </w:t>
-      </w:r>
-      <w:r>
-        <w:rPr>
-          <w:rFonts w:cs="B Mitra"/>
-          <w:sz w:val="36"/>
-          <w:szCs w:val="36"/>
-          <w:lang w:bidi="fa-IR"/>
-        </w:rPr>
-        <w:t>shell</w:t>
-      </w:r>
-      <w:r>
-        <w:rPr>
-          <w:rFonts w:cs="B Mitra" w:hint="cs"/>
-          <w:sz w:val="36"/>
-          <w:szCs w:val="36"/>
-          <w:rtl/>
-          <w:lang w:bidi="fa-IR"/>
-        </w:rPr>
-        <w:t xml:space="preserve"> یا </w:t>
-      </w:r>
-      <w:r>
-        <w:rPr>
-          <w:rFonts w:cs="B Mitra"/>
-          <w:sz w:val="36"/>
-          <w:szCs w:val="36"/>
-          <w:lang w:bidi="fa-IR"/>
-        </w:rPr>
-        <w:t>command interpreter</w:t>
-      </w:r>
-      <w:r>
-        <w:rPr>
-          <w:rFonts w:cs="B Mitra" w:hint="cs"/>
-          <w:sz w:val="36"/>
-          <w:szCs w:val="36"/>
-          <w:rtl/>
-          <w:lang w:bidi="fa-IR"/>
-        </w:rPr>
-        <w:t xml:space="preserve"> میدهیم و فراخوانی سیستم ها را به کرنل میدهیم سیستم عامل یک کرنل و یک پوسته دارد</w:t>
+        <w:t xml:space="preserve"> فقط میاد آماده بوت میکنه بوت کردن را خود سیستم عامل انجام میدهد.</w:t>
+      </w:r>
+      <w:r>
+        <w:rPr>
+          <w:rFonts w:cs="B Mitra" w:hint="cs"/>
+          <w:sz w:val="36"/>
+          <w:szCs w:val="36"/>
+          <w:rtl/>
+          <w:lang w:bidi="fa-IR"/>
+        </w:rPr>
+        <w:t xml:space="preserve"> اکثر برنامه های سیستمی در مد کاربر هستند</w:t>
+      </w:r>
+      <w:r>
+        <w:rPr>
+          <w:rFonts w:cs="B Mitra" w:hint="cs"/>
+          <w:sz w:val="36"/>
+          <w:szCs w:val="36"/>
+          <w:rtl/>
+          <w:lang w:bidi="fa-IR"/>
+        </w:rPr>
+        <w:t>، تنها چیزی که تو مد هسته هست، هسته هست. یعنی مثلا اختیارات کامپایلر با فتوشاپ یکی هست ولی اون یکی بیشتر باید بلد باشه اجزا رو</w:t>
       </w:r>
       <w:r>
         <w:rPr>
@@ -267,6 +365,16 @@
           <w:lang w:bidi="fa-IR"/>
         </w:rPr>
         <w:t>.</w:t>
+      </w:r>
+      <w:r>
+        <w:rPr>
+          <w:rFonts w:cs="B Mitra" w:hint="cs"/>
+          <w:sz w:val="36"/>
+          <w:szCs w:val="36"/>
+          <w:rtl/>
+          <w:lang w:bidi="fa-IR"/>
+        </w:rPr>
+        <w:t xml:space="preserve"> </w:t>
       </w:r>
     </w:p>
     <w:p>
@@ -289,115 +397,7 @@
           <w:rtl/>
           <w:lang w:bidi="fa-IR"/>
         </w:rPr>
-        <w:t xml:space="preserve">یک برنامه در سطح یوزر خودش اجازه دارد فراخوانی سیستم انجام بدهد در مد کاربر، </w:t>
-      </w:r>
-      <w:r>
-        <w:rPr>
-          <w:rFonts w:cs="B Mitra" w:hint="cs"/>
-          <w:sz w:val="36"/>
-          <w:szCs w:val="36"/>
-          <w:rtl/>
-          <w:lang w:bidi="fa-IR"/>
-        </w:rPr>
-        <w:t xml:space="preserve">فراخوانی سیستم یعنی درخواست را مستقیم به کرنل بدهیم. </w:t>
-      </w:r>
-      <w:r>
-        <w:rPr>
-          <w:rFonts w:cs="B Mitra" w:hint="cs"/>
-          <w:sz w:val="36"/>
-          <w:szCs w:val="36"/>
-          <w:rtl/>
-          <w:lang w:bidi="fa-IR"/>
-        </w:rPr>
-        <w:t xml:space="preserve">برنامه ها دو نوع هستند برنامه های کاربردی و برنامه های سیستمی و برنامه های سیستمی با جزئیات سخت افزار سر و کار دارند. سیستمی ترین برنامه دنیا کرنل هست. سیستم عامل از نوع برنامه سیستمی هست. سیستم عامل سیستم ما را </w:t>
-      </w:r>
-      <w:r>
-        <w:rPr>
-          <w:rFonts w:cs="B Mitra"/>
-          <w:sz w:val="36"/>
-          <w:szCs w:val="36"/>
-          <w:lang w:bidi="fa-IR"/>
-        </w:rPr>
-        <w:t>boot</w:t>
-      </w:r>
-      <w:r>
-        <w:rPr>
-          <w:rFonts w:cs="B Mitra" w:hint="cs"/>
-          <w:sz w:val="36"/>
-          <w:szCs w:val="36"/>
-          <w:rtl/>
-          <w:lang w:bidi="fa-IR"/>
-        </w:rPr>
-        <w:t xml:space="preserve"> یا راه اندازی میکند. </w:t>
-      </w:r>
-      <w:r>
-        <w:rPr>
-          <w:rFonts w:cs="B Mitra" w:hint="cs"/>
-          <w:sz w:val="36"/>
-          <w:szCs w:val="36"/>
-          <w:rtl/>
-          <w:lang w:bidi="fa-IR"/>
-        </w:rPr>
-        <w:t xml:space="preserve">کی برنامه ها را میگذارد تا در حافظه تا اجرا شود؟ سیستم عامل، حالا کی خود سیستم عامل را اجرا میکند؟ خودش، </w:t>
-      </w:r>
-      <w:r>
-        <w:rPr>
-          <w:rFonts w:cs="B Mitra"/>
-          <w:sz w:val="36"/>
-          <w:szCs w:val="36"/>
-          <w:lang w:bidi="fa-IR"/>
-        </w:rPr>
-        <w:t>BIOS</w:t>
-      </w:r>
-      <w:r>
-        <w:rPr>
-          <w:rFonts w:cs="B Mitra" w:hint="cs"/>
-          <w:sz w:val="36"/>
-          <w:szCs w:val="36"/>
-          <w:rtl/>
-          <w:lang w:bidi="fa-IR"/>
-        </w:rPr>
-        <w:t xml:space="preserve"> فقط میاد آماده بوت میکنه بوت کردن را خود سیستم عامل انجام میدهد.</w:t>
-      </w:r>
-      <w:r>
-        <w:rPr>
-          <w:rFonts w:cs="B Mitra" w:hint="cs"/>
-          <w:sz w:val="36"/>
-          <w:szCs w:val="36"/>
-          <w:rtl/>
-          <w:lang w:bidi="fa-IR"/>
-        </w:rPr>
-        <w:t xml:space="preserve"> اکثر برنامه های سیستمی در مد کاربر هستند</w:t>
-      </w:r>
-      <w:r>
-        <w:rPr>
-          <w:rFonts w:cs="B Mitra" w:hint="cs"/>
-          <w:sz w:val="36"/>
-          <w:szCs w:val="36"/>
-          <w:rtl/>
-          <w:lang w:bidi="fa-IR"/>
-        </w:rPr>
-        <w:t>، تنها چیزی که تو مد هسته هست، هسته هست. یعنی مثلا اختیارات کامپایلر با فتوشاپ یکی هست ولی اون یکی بیشتر باید بلد باشه اجزا رو</w:t>
-      </w:r>
-      <w:r>
-        <w:rPr>
-          <w:rFonts w:cs="B Mitra" w:hint="cs"/>
-          <w:sz w:val="36"/>
-          <w:szCs w:val="36"/>
-          <w:rtl/>
-          <w:lang w:bidi="fa-IR"/>
-        </w:rPr>
-        <w:t>.</w:t>
-      </w:r>
-      <w:r>
-        <w:rPr>
-          <w:rFonts w:cs="B Mitra" w:hint="cs"/>
-          <w:sz w:val="36"/>
-          <w:szCs w:val="36"/>
-          <w:rtl/>
-          <w:lang w:bidi="fa-IR"/>
-        </w:rPr>
-        <w:t xml:space="preserve"> </w:t>
+        <w:t xml:space="preserve">یک فرآیند در قالب سیستم کال درخواست یک منبع را از سیستم عامل میکند. مثل دعا کردن در مقابل خداوند. حالا اگه داشت میدهد اگه نداشت میگه وایستا تو صف. </w:t>
       </w:r>
     </w:p>
     <w:p>
@@ -408,7 +408,6 @@
           <w:rFonts w:cs="B Mitra"/>
           <w:sz w:val="36"/>
           <w:szCs w:val="36"/>
-          <w:rtl/>
           <w:lang w:bidi="fa-IR"/>
         </w:rPr>
       </w:pPr>
@@ -420,7 +419,17 @@
           <w:rtl/>
           <w:lang w:bidi="fa-IR"/>
         </w:rPr>
-        <w:t xml:space="preserve">یک فرآیند در قالب سیستم کال درخواست یک منبع را از سیستم عامل میکند. مثل دعا کردن در مقابل خداوند. حالا اگه داشت میدهد اگه نداشت میگه وایستا تو صف. </w:t>
+        <w:t xml:space="preserve">اگر سیستم عامل مدیریت منبع نکند هرج و مرج میشود. باعث هدر رفتن منابع میشود. </w:t>
+      </w:r>
+      <w:r>
+        <w:rPr>
+          <w:rFonts w:cs="B Mitra" w:hint="cs"/>
+          <w:sz w:val="36"/>
+          <w:szCs w:val="36"/>
+          <w:rtl/>
+          <w:lang w:bidi="fa-IR"/>
+        </w:rPr>
+        <w:t xml:space="preserve">در واقع کاربر نیاز های خودش را به برنامه میگوید و برنامه با استفاده از سیستم کال آن را کار را انجام میدهند. </w:t>
       </w:r>
     </w:p>
     <w:p>
@@ -431,6 +440,7 @@
           <w:rFonts w:cs="B Mitra"/>
           <w:sz w:val="36"/>
           <w:szCs w:val="36"/>
+          <w:rtl/>
           <w:lang w:bidi="fa-IR"/>
         </w:rPr>
       </w:pPr>
@@ -442,17 +452,37 @@
           <w:rtl/>
           <w:lang w:bidi="fa-IR"/>
         </w:rPr>
-        <w:t xml:space="preserve">اگر سیستم عامل مدیریت منبع نکند هرج و مرج میشود. باعث هدر رفتن منابع میشود. </w:t>
-      </w:r>
-      <w:r>
-        <w:rPr>
-          <w:rFonts w:cs="B Mitra" w:hint="cs"/>
-          <w:sz w:val="36"/>
-          <w:szCs w:val="36"/>
-          <w:rtl/>
-          <w:lang w:bidi="fa-IR"/>
-        </w:rPr>
-        <w:t xml:space="preserve">در واقع کاربر نیاز های خودش را به برنامه میگوید و برنامه با استفاده از سیستم کال آن را کار را انجام میدهند. </w:t>
+        <w:t xml:space="preserve">به صورت اشتراک زمانی در هر تایم اسلایس یک برنامه را اجرا میکند، </w:t>
+      </w:r>
+      <w:r>
+        <w:rPr>
+          <w:rFonts w:cs="B Mitra" w:hint="cs"/>
+          <w:sz w:val="36"/>
+          <w:szCs w:val="36"/>
+          <w:rtl/>
+          <w:lang w:bidi="fa-IR"/>
+        </w:rPr>
+        <w:t xml:space="preserve">کی میاد سوییچ میکند بین برنامه ها؟ سیستم عامل، این وسط هم یک سری سیستم کال هست وسط برنامه ها که سیستم عامل اجرا میشود در واقع نوعی وقفه رخ داده هست یعنی لا به لای برنامه ها بار ها و بارها سیستم عامل اجرا میشود هر موقع وقفه بیاد. </w:t>
+      </w:r>
+      <w:r>
+        <w:rPr>
+          <w:rFonts w:cs="B Mitra" w:hint="cs"/>
+          <w:sz w:val="36"/>
+          <w:szCs w:val="36"/>
+          <w:rtl/>
+          <w:lang w:bidi="fa-IR"/>
+        </w:rPr>
+        <w:t>چه چیزی باعث سوییچ میشود؟ وقفه</w:t>
+      </w:r>
+      <w:r>
+        <w:rPr>
+          <w:rFonts w:cs="B Mitra" w:hint="cs"/>
+          <w:sz w:val="36"/>
+          <w:szCs w:val="36"/>
+          <w:rtl/>
+          <w:lang w:bidi="fa-IR"/>
+        </w:rPr>
+        <w:t>.</w:t>
       </w:r>
     </w:p>
     <w:p>
@@ -475,70 +505,7 @@
           <w:rtl/>
           <w:lang w:bidi="fa-IR"/>
         </w:rPr>
-        <w:t xml:space="preserve">به صورت اشتراک زمانی در هر تایم اسلایس یک برنامه را اجرا میکند، </w:t>
-      </w:r>
-      <w:r>
-        <w:rPr>
-          <w:rFonts w:cs="B Mitra" w:hint="cs"/>
-          <w:sz w:val="36"/>
-          <w:szCs w:val="36"/>
-          <w:rtl/>
-          <w:lang w:bidi="fa-IR"/>
-        </w:rPr>
-        <w:t xml:space="preserve">کی میاد سوییچ میکند بین برنامه ها؟ سیستم عامل، این وسط هم یک سری سیستم کال هست وسط برنامه ها که سیستم عامل اجرا میشود در </w:t>
-      </w:r>
-      <w:r>
-        <w:rPr>
-          <w:rFonts w:cs="B Mitra" w:hint="cs"/>
-          <w:sz w:val="36"/>
-          <w:szCs w:val="36"/>
-          <w:rtl/>
-          <w:lang w:bidi="fa-IR"/>
-        </w:rPr>
         <w:lastRenderedPageBreak/>
-        <w:t xml:space="preserve">واقع نوعی وقفه رخ داده هست یعنی لا به لای برنامه ها بار ها و بارها سیستم عامل اجرا میشود هر موقع وقفه بیاد. </w:t>
-      </w:r>
-      <w:r>
-        <w:rPr>
-          <w:rFonts w:cs="B Mitra" w:hint="cs"/>
-          <w:sz w:val="36"/>
-          <w:szCs w:val="36"/>
-          <w:rtl/>
-          <w:lang w:bidi="fa-IR"/>
-        </w:rPr>
-        <w:t>چه چیزی باعث سوییچ میشود؟ وقفه</w:t>
-      </w:r>
-      <w:r>
-        <w:rPr>
-          <w:rFonts w:cs="B Mitra" w:hint="cs"/>
-          <w:sz w:val="36"/>
-          <w:szCs w:val="36"/>
-          <w:rtl/>
-          <w:lang w:bidi="fa-IR"/>
-        </w:rPr>
-        <w:t>.</w:t>
-      </w:r>
-    </w:p>
-    <w:p>
-      <w:pPr>
-        <w:bidi/>
-        <w:jc w:val="both"/>
-        <w:rPr>
-          <w:rFonts w:cs="B Mitra"/>
-          <w:sz w:val="36"/>
-          <w:szCs w:val="36"/>
-          <w:rtl/>
-          <w:lang w:bidi="fa-IR"/>
-        </w:rPr>
-      </w:pPr>
-      <w:r>
-        <w:rPr>
-          <w:rFonts w:cs="B Mitra" w:hint="cs"/>
-          <w:sz w:val="36"/>
-          <w:szCs w:val="36"/>
-          <w:rtl/>
-          <w:lang w:bidi="fa-IR"/>
-        </w:rPr>
         <w:t xml:space="preserve">جزوه دوم: </w:t>
       </w:r>
     </w:p>
@@ -982,7 +949,6 @@
           <w:rtl/>
           <w:lang w:bidi="fa-IR"/>
         </w:rPr>
-        <w:lastRenderedPageBreak/>
         <w:t xml:space="preserve">سیگنال از طرف فرآیند پدر به فرزند میرود و آن را از بین میبرد. </w:t>
       </w:r>
       <w:r>
@@ -1016,6 +982,7 @@
           <w:rtl/>
           <w:lang w:bidi="fa-IR"/>
         </w:rPr>
+        <w:lastRenderedPageBreak/>
         <w:t xml:space="preserve">پردازش وقفه: </w:t>
       </w:r>
       <w:r>
@@ -4566,7 +4533,7 @@
               </wp:anchor>
             </w:drawing>
           </mc:Choice>
-          <mc:Fallback xmlns:w16du="http://schemas.microsoft.com/office/word/2023/wordml/word16du">
+          <mc:Fallback>
             <w:pict>
               <v:shapetype w14:anchorId="1AAEA1D9" id="_x0000_t75" coordsize="21600,21600" o:spt="75" o:preferrelative="t" path="m@4@5l@4@11@9@11@9@5xe" filled="f" stroked="f">
                 <v:stroke joinstyle="miter"/>
@@ -4647,7 +4614,7 @@
               </wp:anchor>
             </w:drawing>
           </mc:Choice>
-          <mc:Fallback xmlns:w16du="http://schemas.microsoft.com/office/word/2023/wordml/word16du">
+          <mc:Fallback>
             <w:pict>
               <v:shape w14:anchorId="43529D8C" id="Ink 191" o:spid="_x0000_s1026" type="#_x0000_t75" style="position:absolute;margin-left:218.45pt;margin-top:-1.1pt;width:116.15pt;height:31.8pt;z-index:251713536;visibility:visible;mso-wrap-style:square;mso-wrap-distance-left:9pt;mso-wrap-distance-top:0;mso-wrap-distance-right:9pt;mso-wrap-distance-bottom:0;mso-position-horizontal:absolute;mso-position-horizontal-relative:text;mso-position-vertical:absolute;mso-position-vertical-relative:text" o:gfxdata="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">
                 <v:imagedata r:id="rId7" o:title=""/>
@@ -4697,7 +4664,7 @@
               </wp:anchor>
             </w:drawing>
           </mc:Choice>
-          <mc:Fallback xmlns:w16du="http://schemas.microsoft.com/office/word/2023/wordml/word16du">
+          <mc:Fallback>
             <w:pict>
               <v:shape w14:anchorId="3B487829" id="Ink 182" o:spid="_x0000_s1026" type="#_x0000_t75" style="position:absolute;margin-left:132.95pt;margin-top:-3.45pt;width:80.25pt;height:36.4pt;z-index:251704320;visibility:visible;mso-wrap-style:square;mso-wrap-distance-left:9pt;mso-wrap-distance-top:0;mso-wrap-distance-right:9pt;mso-wrap-distance-bottom:0;mso-position-horizontal:absolute;mso-position-horizontal-relative:text;mso-position-vertical:absolute;mso-position-vertical-relative:text" o:gfxdata="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">
                 <v:imagedata r:id="rId9" o:title=""/>
@@ -4747,7 +4714,7 @@
               </wp:anchor>
             </w:drawing>
           </mc:Choice>
-          <mc:Fallback xmlns:w16du="http://schemas.microsoft.com/office/word/2023/wordml/word16du">
+          <mc:Fallback>
             <w:pict>
               <v:shape w14:anchorId="53D81CBD" id="Ink 172" o:spid="_x0000_s1026" type="#_x0000_t75" style="position:absolute;margin-left:-4.75pt;margin-top:-6.55pt;width:125.4pt;height:42.6pt;z-index:251694080;visibility:visible;mso-wrap-style:square;mso-wrap-distance-left:9pt;mso-wrap-distance-top:0;mso-wrap-distance-right:9pt;mso-wrap-distance-bottom:0;mso-position-horizontal:absolute;mso-position-horizontal-relative:text;mso-position-vertical:absolute;mso-position-vertical-relative:text" o:gfxdata="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">
                 <v:imagedata r:id="rId11" o:title=""/>
@@ -4809,7 +4776,7 @@
               </wp:anchor>
             </w:drawing>
           </mc:Choice>
-          <mc:Fallback xmlns:w16du="http://schemas.microsoft.com/office/word/2023/wordml/word16du">
+          <mc:Fallback>
             <w:pict>
               <v:shape w14:anchorId="1B02105B" id="Ink 210" o:spid="_x0000_s1026" type="#_x0000_t75" style="position:absolute;margin-left:246.25pt;margin-top:16.45pt;width:100.3pt;height:34.25pt;z-index:251732992;visibility:visible;mso-wrap-style:square;mso-wrap-distance-left:9pt;mso-wrap-distance-top:0;mso-wrap-distance-right:9pt;mso-wrap-distance-bottom:0;mso-position-horizontal:absolute;mso-position-horizontal-relative:text;mso-position-vertical:absolute;mso-position-vertical-relative:text" o:gfxdata="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">
                 <v:imagedata r:id="rId13" o:title=""/>
@@ -4859,7 +4826,7 @@
               </wp:anchor>
             </w:drawing>
           </mc:Choice>
-          <mc:Fallback xmlns:w16du="http://schemas.microsoft.com/office/word/2023/wordml/word16du">
+          <mc:Fallback>
             <w:pict>
               <v:shape w14:anchorId="59685F97" id="Ink 199" o:spid="_x0000_s1026" type="#_x0000_t75" style="position:absolute;margin-left:237.75pt;margin-top:-.45pt;width:94.05pt;height:16.75pt;z-index:251721728;visibility:visible;mso-wrap-style:square;mso-wrap-distance-left:9pt;mso-wrap-distance-top:0;mso-wrap-distance-right:9pt;mso-wrap-distance-bottom:0;mso-position-horizontal:absolute;mso-position-horizontal-relative:text;mso-position-vertical:absolute;mso-position-vertical-relative:text" o:gfxdata="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">
                 <v:imagedata r:id="rId15" o:title=""/>
@@ -4909,7 +4876,7 @@
               </wp:anchor>
             </w:drawing>
           </mc:Choice>
-          <mc:Fallback xmlns:w16du="http://schemas.microsoft.com/office/word/2023/wordml/word16du">
+          <mc:Fallback>
             <w:pict>
               <v:shape w14:anchorId="7971BEC5" id="Ink 192" o:spid="_x0000_s1026" type="#_x0000_t75" style="position:absolute;margin-left:134.95pt;margin-top:-5.5pt;width:59.35pt;height:22.75pt;z-index:251714560;visibility:visible;mso-wrap-style:square;mso-wrap-distance-left:9pt;mso-wrap-distance-top:0;mso-wrap-distance-right:9pt;mso-wrap-distance-bottom:0;mso-position-horizontal:absolute;mso-position-horizontal-relative:text;mso-position-vertical:absolute;mso-position-vertical-relative:text" o:gfxdata="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">
                 <v:imagedata r:id="rId17" o:title=""/>
@@ -4971,7 +4938,7 @@
               </wp:anchor>
             </w:drawing>
           </mc:Choice>
-          <mc:Fallback xmlns:w16du="http://schemas.microsoft.com/office/word/2023/wordml/word16du">
+          <mc:Fallback>
             <w:pict>
               <v:shape w14:anchorId="0F4D64C2" id="Ink 198" o:spid="_x0000_s1026" type="#_x0000_t75" style="position:absolute;margin-left:120.9pt;margin-top:-9.6pt;width:70.3pt;height:30.4pt;z-index:251720704;visibility:visible;mso-wrap-style:square;mso-wrap-distance-left:9pt;mso-wrap-distance-top:0;mso-wrap-distance-right:9pt;mso-wrap-distance-bottom:0;mso-position-horizontal:absolute;mso-position-horizontal-relative:text;mso-position-vertical:absolute;mso-position-vertical-relative:text" o:gfxdata="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">
                 <v:imagedata r:id="rId19" o:title=""/>
@@ -6284,7 +6251,7 @@
               </wp:anchor>
             </w:drawing>
           </mc:Choice>
-          <mc:Fallback xmlns:w16du="http://schemas.microsoft.com/office/word/2023/wordml/word16du">
+          <mc:Fallback>
             <w:pict>
               <v:shapetype w14:anchorId="6F23D670" id="_x0000_t75" coordsize="21600,21600" o:spt="75" o:preferrelative="t" path="m@4@5l@4@11@9@11@9@5xe" filled="f" stroked="f">
                 <v:stroke joinstyle="miter"/>
@@ -6353,7 +6320,7 @@
               </wp:anchor>
             </w:drawing>
           </mc:Choice>
-          <mc:Fallback xmlns:w16du="http://schemas.microsoft.com/office/word/2023/wordml/word16du">
+          <mc:Fallback>
             <w:pict>
               <v:shape w14:anchorId="6DF63FC9" id="Ink 30" o:spid="_x0000_s1026" type="#_x0000_t75" style="position:absolute;margin-left:2.65pt;margin-top:-10.25pt;width:188.6pt;height:75.2pt;z-index:251763712;visibility:visible;mso-wrap-style:square;mso-wrap-distance-left:9pt;mso-wrap-distance-top:0;mso-wrap-distance-right:9pt;mso-wrap-distance-bottom:0;mso-position-horizontal:absolute;mso-position-horizontal-relative:text;mso-position-vertical:absolute;mso-position-vertical-relative:text" o:gfxdata="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">
                 <v:imagedata r:id="rId23" o:title=""/>
@@ -6716,7 +6683,7 @@
               </wp:anchor>
             </w:drawing>
           </mc:Choice>
-          <mc:Fallback xmlns:w16du="http://schemas.microsoft.com/office/word/2023/wordml/word16du">
+          <mc:Fallback>
             <w:pict>
               <v:shape w14:anchorId="77E8F203" id="Ink 87" o:spid="_x0000_s1026" type="#_x0000_t75" style="position:absolute;margin-left:256.35pt;margin-top:4.55pt;width:96.35pt;height:27.7pt;z-index:251802624;visibility:visible;mso-wrap-style:square;mso-wrap-distance-left:9pt;mso-wrap-distance-top:0;mso-wrap-distance-right:9pt;mso-wrap-distance-bottom:0;mso-position-horizontal:absolute;mso-position-horizontal-relative:text;mso-position-vertical:absolute;mso-position-vertical-relative:text" o:gfxdata="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">
                 <v:imagedata r:id="rId25" o:title=""/>
@@ -6766,7 +6733,7 @@
               </wp:anchor>
             </w:drawing>
           </mc:Choice>
-          <mc:Fallback xmlns:w16du="http://schemas.microsoft.com/office/word/2023/wordml/word16du">
+          <mc:Fallback>
             <w:pict>
               <v:shape w14:anchorId="478F3E5C" id="Ink 56" o:spid="_x0000_s1026" type="#_x0000_t75" style="position:absolute;margin-left:163.8pt;margin-top:22.35pt;width:53.2pt;height:9.85pt;z-index:251787264;visibility:visible;mso-wrap-style:square;mso-wrap-distance-left:9pt;mso-wrap-distance-top:0;mso-wrap-distance-right:9pt;mso-wrap-distance-bottom:0;mso-position-horizontal:absolute;mso-position-horizontal-relative:text;mso-position-vertical:absolute;mso-position-vertical-relative:text" o:gfxdata="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">
                 <v:imagedata r:id="rId27" o:title=""/>
@@ -6816,7 +6783,7 @@
               </wp:anchor>
             </w:drawing>
           </mc:Choice>
-          <mc:Fallback xmlns:w16du="http://schemas.microsoft.com/office/word/2023/wordml/word16du">
+          <mc:Fallback>
             <w:pict>
               <v:shape w14:anchorId="23D97E7C" id="Ink 53" o:spid="_x0000_s1026" type="#_x0000_t75" style="position:absolute;margin-left:27.65pt;margin-top:14.7pt;width:120.75pt;height:28.9pt;z-index:251784192;visibility:visible;mso-wrap-style:square;mso-wrap-distance-left:9pt;mso-wrap-distance-top:0;mso-wrap-distance-right:9pt;mso-wrap-distance-bottom:0;mso-position-horizontal:absolute;mso-position-horizontal-relative:text;mso-position-vertical:absolute;mso-position-vertical-relative:text" o:gfxdata="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">
                 <v:imagedata r:id="rId29" o:title=""/>
@@ -6879,7 +6846,7 @@
               </wp:anchor>
             </w:drawing>
           </mc:Choice>
-          <mc:Fallback xmlns:w16du="http://schemas.microsoft.com/office/word/2023/wordml/word16du">
+          <mc:Fallback>
             <w:pict>
               <v:shape w14:anchorId="35B10B7F" id="Ink 181" o:spid="_x0000_s1026" type="#_x0000_t75" style="position:absolute;margin-left:13.5pt;margin-top:56.95pt;width:206.3pt;height:38.7pt;z-index:251894784;visibility:visible;mso-wrap-style:square;mso-wrap-distance-left:9pt;mso-wrap-distance-top:0;mso-wrap-distance-right:9pt;mso-wrap-distance-bottom:0;mso-position-horizontal:absolute;mso-position-horizontal-relative:text;mso-position-vertical:absolute;mso-position-vertical-relative:text" o:gfxdata="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">
                 <v:imagedata r:id="rId31" o:title=""/>
@@ -6929,7 +6896,7 @@
               </wp:anchor>
             </w:drawing>
           </mc:Choice>
-          <mc:Fallback xmlns:w16du="http://schemas.microsoft.com/office/word/2023/wordml/word16du">
+          <mc:Fallback>
             <w:pict>
               <v:shape w14:anchorId="7DE63A11" id="Ink 157" o:spid="_x0000_s1026" type="#_x0000_t75" style="position:absolute;margin-left:405.4pt;margin-top:16.1pt;width:103.4pt;height:35.2pt;z-index:251870208;visibility:visible;mso-wrap-style:square;mso-wrap-distance-left:9pt;mso-wrap-distance-top:0;mso-wrap-distance-right:9pt;mso-wrap-distance-bottom:0;mso-position-horizontal:absolute;mso-position-horizontal-relative:text;mso-position-vertical:absolute;mso-position-vertical-relative:text" o:gfxdata="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">
                 <v:imagedata r:id="rId33" o:title=""/>
@@ -6979,7 +6946,7 @@
               </wp:anchor>
             </w:drawing>
           </mc:Choice>
-          <mc:Fallback xmlns:w16du="http://schemas.microsoft.com/office/word/2023/wordml/word16du">
+          <mc:Fallback>
             <w:pict>
               <v:shape w14:anchorId="38831290" id="Ink 142" o:spid="_x0000_s1026" type="#_x0000_t75" style="position:absolute;margin-left:357.35pt;margin-top:18.4pt;width:45.75pt;height:25pt;z-index:251854848;visibility:visible;mso-wrap-style:square;mso-wrap-distance-left:9pt;mso-wrap-distance-top:0;mso-wrap-distance-right:9pt;mso-wrap-distance-bottom:0;mso-position-horizontal:absolute;mso-position-horizontal-relative:text;mso-position-vertical:absolute;mso-position-vertical-relative:text" o:gfxdata="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">
                 <v:imagedata r:id="rId35" o:title=""/>
@@ -7029,7 +6996,7 @@
               </wp:anchor>
             </w:drawing>
           </mc:Choice>
-          <mc:Fallback xmlns:w16du="http://schemas.microsoft.com/office/word/2023/wordml/word16du">
+          <mc:Fallback>
             <w:pict>
               <v:shape w14:anchorId="4F8A9EBC" id="Ink 134" o:spid="_x0000_s1026" type="#_x0000_t75" style="position:absolute;margin-left:351.7pt;margin-top:9.05pt;width:1.4pt;height:41.4pt;z-index:251846656;visibility:visible;mso-wrap-style:square;mso-wrap-distance-left:9pt;mso-wrap-distance-top:0;mso-wrap-distance-right:9pt;mso-wrap-distance-bottom:0;mso-position-horizontal:absolute;mso-position-horizontal-relative:text;mso-position-vertical:absolute;mso-position-vertical-relative:text" o:gfxdata="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">
                 <v:imagedata r:id="rId37" o:title=""/>
@@ -7079,7 +7046,7 @@
               </wp:anchor>
             </w:drawing>
           </mc:Choice>
-          <mc:Fallback xmlns:w16du="http://schemas.microsoft.com/office/word/2023/wordml/word16du">
+          <mc:Fallback>
             <w:pict>
               <v:shape w14:anchorId="79320BC2" id="Ink 133" o:spid="_x0000_s1026" type="#_x0000_t75" style="position:absolute;margin-left:229pt;margin-top:13.4pt;width:115.6pt;height:24.45pt;z-index:251845632;visibility:visible;mso-wrap-style:square;mso-wrap-distance-left:9pt;mso-wrap-distance-top:0;mso-wrap-distance-right:9pt;mso-wrap-distance-bottom:0;mso-position-horizontal:absolute;mso-position-horizontal-relative:text;mso-position-vertical:absolute;mso-position-vertical-relative:text" o:gfxdata="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">
                 <v:imagedata r:id="rId39" o:title=""/>
@@ -7129,7 +7096,7 @@
               </wp:anchor>
             </w:drawing>
           </mc:Choice>
-          <mc:Fallback xmlns:w16du="http://schemas.microsoft.com/office/word/2023/wordml/word16du">
+          <mc:Fallback>
             <w:pict>
               <v:shape w14:anchorId="3F17181E" id="Ink 119" o:spid="_x0000_s1026" type="#_x0000_t75" style="position:absolute;margin-left:197.65pt;margin-top:23.05pt;width:23pt;height:19.55pt;z-index:251831296;visibility:visible;mso-wrap-style:square;mso-wrap-distance-left:9pt;mso-wrap-distance-top:0;mso-wrap-distance-right:9pt;mso-wrap-distance-bottom:0;mso-position-horizontal:absolute;mso-position-horizontal-relative:text;mso-position-vertical:absolute;mso-position-vertical-relative:text" o:gfxdata="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">
                 <v:imagedata r:id="rId41" o:title=""/>
@@ -7179,7 +7146,7 @@
               </wp:anchor>
             </w:drawing>
           </mc:Choice>
-          <mc:Fallback xmlns:w16du="http://schemas.microsoft.com/office/word/2023/wordml/word16du">
+          <mc:Fallback>
             <w:pict>
               <v:shape w14:anchorId="30F8D41B" id="Ink 114" o:spid="_x0000_s1026" type="#_x0000_t75" style="position:absolute;margin-left:6.05pt;margin-top:15.75pt;width:182.2pt;height:42.6pt;z-index:251826176;visibility:visible;mso-wrap-style:square;mso-wrap-distance-left:9pt;mso-wrap-distance-top:0;mso-wrap-distance-right:9pt;mso-wrap-distance-bottom:0;mso-position-horizontal:absolute;mso-position-horizontal-relative:text;mso-position-vertical:absolute;mso-position-vertical-relative:text" o:gfxdata="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">
                 <v:imagedata r:id="rId43" o:title=""/>
@@ -7229,7 +7196,7 @@
               </wp:anchor>
             </w:drawing>
           </mc:Choice>
-          <mc:Fallback xmlns:w16du="http://schemas.microsoft.com/office/word/2023/wordml/word16du">
+          <mc:Fallback>
             <w:pict>
               <v:shape w14:anchorId="5979E058" id="Ink 36" o:spid="_x0000_s1026" type="#_x0000_t75" style="position:absolute;margin-left:12.15pt;margin-top:-6.6pt;width:5.45pt;height:16.45pt;z-index:251768832;visibility:visible;mso-wrap-style:square;mso-wrap-distance-left:9pt;mso-wrap-distance-top:0;mso-wrap-distance-right:9pt;mso-wrap-distance-bottom:0;mso-position-horizontal:absolute;mso-position-horizontal-relative:text;mso-position-vertical:absolute;mso-position-vertical-relative:text" o:gfxdata="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">
                 <v:imagedata r:id="rId45" o:title=""/>
@@ -7375,7 +7342,7 @@
               </wp:anchor>
             </w:drawing>
           </mc:Choice>
-          <mc:Fallback xmlns:w16du="http://schemas.microsoft.com/office/word/2023/wordml/word16du">
+          <mc:Fallback>
             <w:pict>
               <v:shape w14:anchorId="2695BD46" id="Ink 224" o:spid="_x0000_s1026" type="#_x0000_t75" style="position:absolute;margin-left:325.65pt;margin-top:-.95pt;width:105.55pt;height:26.9pt;z-index:251938816;visibility:visible;mso-wrap-style:square;mso-wrap-distance-left:9pt;mso-wrap-distance-top:0;mso-wrap-distance-right:9pt;mso-wrap-distance-bottom:0;mso-position-horizontal:absolute;mso-position-horizontal-relative:text;mso-position-vertical:absolute;mso-position-vertical-relative:text" o:gfxdata="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">
                 <v:imagedata r:id="rId47" o:title=""/>
@@ -7425,7 +7392,7 @@
               </wp:anchor>
             </w:drawing>
           </mc:Choice>
-          <mc:Fallback xmlns:w16du="http://schemas.microsoft.com/office/word/2023/wordml/word16du">
+          <mc:Fallback>
             <w:pict>
               <v:shape w14:anchorId="07CEAA2F" id="Ink 215" o:spid="_x0000_s1026" type="#_x0000_t75" style="position:absolute;margin-left:236.8pt;margin-top:15.25pt;width:70.45pt;height:8.85pt;z-index:251929600;visibility:visible;mso-wrap-style:square;mso-wrap-distance-left:9pt;mso-wrap-distance-top:0;mso-wrap-distance-right:9pt;mso-wrap-distance-bottom:0;mso-position-horizontal:absolute;mso-position-horizontal-relative:text;mso-position-vertical:absolute;mso-position-vertical-relative:text" o:gfxdata="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">
                 <v:imagedata r:id="rId49" o:title=""/>
@@ -7475,7 +7442,7 @@
               </wp:anchor>
             </w:drawing>
           </mc:Choice>
-          <mc:Fallback xmlns:w16du="http://schemas.microsoft.com/office/word/2023/wordml/word16du">
+          <mc:Fallback>
             <w:pict>
               <v:shape w14:anchorId="52658DC9" id="Ink 209" o:spid="_x0000_s1026" type="#_x0000_t75" style="position:absolute;margin-left:59.8pt;margin-top:3.65pt;width:165.25pt;height:37.05pt;z-index:251923456;visibility:visible;mso-wrap-style:square;mso-wrap-distance-left:9pt;mso-wrap-distance-top:0;mso-wrap-distance-right:9pt;mso-wrap-distance-bottom:0;mso-position-horizontal:absolute;mso-position-horizontal-relative:text;mso-position-vertical:absolute;mso-position-vertical-relative:text" o:gfxdata="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">
                 <v:imagedata r:id="rId51" o:title=""/>
@@ -7525,7 +7492,7 @@
               </wp:anchor>
             </w:drawing>
           </mc:Choice>
-          <mc:Fallback xmlns:w16du="http://schemas.microsoft.com/office/word/2023/wordml/word16du">
+          <mc:Fallback>
             <w:pict>
               <v:shape w14:anchorId="6247C161" id="Ink 192" o:spid="_x0000_s1026" type="#_x0000_t75" style="position:absolute;margin-left:6.75pt;margin-top:-25.15pt;width:40.15pt;height:87.1pt;z-index:251906048;visibility:visible;mso-wrap-style:square;mso-wrap-distance-left:9pt;mso-wrap-distance-top:0;mso-wrap-distance-right:9pt;mso-wrap-distance-bottom:0;mso-position-horizontal:absolute;mso-position-horizontal-relative:text;mso-position-vertical:absolute;mso-position-vertical-relative:text" o:gfxdata="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">
                 <v:imagedata r:id="rId53" o:title=""/>
@@ -7628,7 +7595,7 @@
 </file>
 
 <file path=word/styles.xml><?xml version="1.0" encoding="utf-8"?>
-<w:styles xmlns:mc="http://schemas.openxmlformats.org/markup-compatibility/2006" xmlns:r="http://schemas.openxmlformats.org/officeDocument/2006/relationships" xmlns:w="http://schemas.openxmlformats.org/wordprocessingml/2006/main" xmlns:w14="http://schemas.microsoft.com/office/word/2010/wordml" xmlns:w15="http://schemas.microsoft.com/office/word/2012/wordml" xmlns:w16cex="http://schemas.microsoft.com/office/word/2018/wordml/cex" xmlns:w16cid="http://schemas.microsoft.com/office/word/2016/wordml/cid" xmlns:w16="http://schemas.microsoft.com/office/word/2018/wordml" xmlns:w16sdtdh="http://schemas.microsoft.com/office/word/2020/wordml/sdtdatahash" xmlns:w16se="http://schemas.microsoft.com/office/word/2015/wordml/symex" mc:Ignorable="w14 w15 w16se w16cid w16 w16cex w16sdtdh">
+<w:styles xmlns:mc="http://schemas.openxmlformats.org/markup-compatibility/2006" xmlns:r="http://schemas.openxmlformats.org/officeDocument/2006/relationships" xmlns:w="http://schemas.openxmlformats.org/wordprocessingml/2006/main" xmlns:w14="http://schemas.microsoft.com/office/word/2010/wordml" xmlns:w15="http://schemas.microsoft.com/office/word/2012/wordml" xmlns:w16cex="http://schemas.microsoft.com/office/word/2018/wordml/cex" xmlns:w16cid="http://schemas.microsoft.com/office/word/2016/wordml/cid" xmlns:w16="http://schemas.microsoft.com/office/word/2018/wordml" xmlns:w16du="http://schemas.microsoft.com/office/word/2023/wordml/word16du" xmlns:w16sdtdh="http://schemas.microsoft.com/office/word/2020/wordml/sdtdatahash" xmlns:w16se="http://schemas.microsoft.com/office/word/2015/wordml/symex" mc:Ignorable="w14 w15 w16se w16cid w16 w16cex w16sdtdh w16du">
   <w:docDefaults>
     <w:rPrDefault>
       <w:rPr>
@@ -8540,7 +8507,7 @@
     </inkml:brush>
   </inkml:definitions>
   <inkml:trace contextRef="#ctx0" brushRef="#br0">25 859 24575,'1'133'0,"-2"139"0,-2-255 0,3-17 0,-1 0 0,1 0 0,0 0 0,0 0 0,0 0 0,0 0 0,0 0 0,0 0 0,-1 0 0,1 0 0,0 0 0,0 0 0,0 0 0,0 0 0,0 0 0,-1 0 0,1 0 0,0 0 0,0 0 0,0 0 0,0 0 0,0 0 0,-1-1 0,1 1 0,0 0 0,0 0 0,0 0 0,0 0 0,0 0 0,0 0 0,0 0 0,0 0 0,-1 0 0,1-1 0,0 1 0,0 0 0,0 0 0,0 0 0,0 0 0,0 0 0,0-1 0,0 1 0,0 0 0,0 0 0,0 0 0,0 0 0,0-1 0,-9-29 0,3-36 0,4-113 0,4 160 0,-1 0 0,2 1 0,9-34 0,-9 43 0,0-1 0,1 0 0,0 1 0,0 0 0,1 0 0,0 1 0,1-1 0,11-12 0,-14 19 0,0-1 0,0 1 0,1 1 0,-1-1 0,1 0 0,-1 1 0,1 0 0,0 0 0,-1 0 0,1 0 0,0 1 0,0-1 0,0 1 0,0 0 0,7 1 0,-6-1 0,1 0 0,-1 1 0,1 0 0,-1 0 0,0 0 0,1 1 0,-1 0 0,0 0 0,0 0 0,7 5 0,-8-4 0,-1 0 0,0 1 0,1 0 0,-2 0 0,1 0 0,0 0 0,-1 0 0,1 1 0,-1-1 0,2 9 0,13 51 0,-14-49 0,20 92-682,13 152-1,-35-245-6143</inkml:trace>
-  <inkml:trace contextRef="#ctx0" brushRef="#br0" timeOffset="1061.6">465 883 24575,'-2'34'0,"1"-23"0,1-1 0,-1 1 0,2-1 0,0 1 0,3 19 0,-4-30 0,0 0 0,0 0 0,0-1 0,0 1 0,0 0 0,0 0 0,0 0 0,0 0 0,1 0 0,-1 0 0,0 0 0,0 0 0,0 0 0,0 0 0,0 0 0,0 0 0,0 0 0,0 0 0,0 0 0,0 0 0,0 0 0,0 0 0,0 0 0,1 0 0,-1 0 0,0 0 0,0 0 0,0 0 0,0 0 0,0 0 0,0 0 0,0 0 0,0 0 0,0 0 0,0 0 0,0 0 0,0 0 0,0 0 0,1 0 0,-1 0 0,0 0 0,0 0 0,0 0 0,0 0 0,0 0 0,0 0 0,0 0 0,0 0 0,0 1 0,0-1 0,0 0 0,0 0 0,0 0 0,0 0 0,0 0 0,0 0 0,0 0 0,0 0 0,0 0 0,0 0 0,0 0 0,0 0 0,0 0 0,0 1 0,0-1 0,0 0 0,0 0 0,0 0 0,3-9 0,1-11 0,-4 16 0,0 0 0,0 1 0,-1-1 0,1 1 0,-1-1 0,0 1 0,0-1 0,0 1 0,0 0 0,-2-4 0,2 6 0,0-1 0,0 1 0,1 0 0,-1 0 0,0-1 0,0 1 0,0 0 0,0 0 0,0 0 0,0 0 0,-1 0 0,1 0 0,0 0 0,-1 1 0,1-1 0,0 0 0,-1 1 0,1-1 0,0 1 0,-1-1 0,1 1 0,-1 0 0,1 0 0,-1-1 0,1 1 0,-3 0 0,4 1 5,-1-1-1,0 0 1,0 0-1,0 1 0,1-1 1,-1 0-1,0 1 1,1-1-1,-1 0 1,0 1-1,1-1 0,-1 1 1,0 0-1,1-1 1,-1 1-1,1-1 1,-1 1-1,1 0 1,-1-1-1,1 1 0,-1 0 1,1 0-1,0-1 1,0 1-1,-1 0 1,1 1-1,-1 0-169,1 1 0,0-1 0,-1 0 0,1 0 0,0 0 0,0 1 0,0-1 0,1 4 0,2 2-6661</inkml:trace>
+  <inkml:trace contextRef="#ctx0" brushRef="#br0" timeOffset="1061.59">465 883 24575,'-2'34'0,"1"-23"0,1-1 0,-1 1 0,2-1 0,0 1 0,3 19 0,-4-30 0,0 0 0,0 0 0,0-1 0,0 1 0,0 0 0,0 0 0,0 0 0,0 0 0,1 0 0,-1 0 0,0 0 0,0 0 0,0 0 0,0 0 0,0 0 0,0 0 0,0 0 0,0 0 0,0 0 0,0 0 0,0 0 0,0 0 0,0 0 0,1 0 0,-1 0 0,0 0 0,0 0 0,0 0 0,0 0 0,0 0 0,0 0 0,0 0 0,0 0 0,0 0 0,0 0 0,0 0 0,0 0 0,0 0 0,1 0 0,-1 0 0,0 0 0,0 0 0,0 0 0,0 0 0,0 0 0,0 0 0,0 0 0,0 0 0,0 1 0,0-1 0,0 0 0,0 0 0,0 0 0,0 0 0,0 0 0,0 0 0,0 0 0,0 0 0,0 0 0,0 0 0,0 0 0,0 0 0,0 0 0,0 1 0,0-1 0,0 0 0,0 0 0,0 0 0,3-9 0,1-11 0,-4 16 0,0 0 0,0 1 0,-1-1 0,1 1 0,-1-1 0,0 1 0,0-1 0,0 1 0,0 0 0,-2-4 0,2 6 0,0-1 0,0 1 0,1 0 0,-1 0 0,0-1 0,0 1 0,0 0 0,0 0 0,0 0 0,0 0 0,-1 0 0,1 0 0,0 0 0,-1 1 0,1-1 0,0 0 0,-1 1 0,1-1 0,0 1 0,-1-1 0,1 1 0,-1 0 0,1 0 0,-1-1 0,1 1 0,-3 0 0,4 1 5,-1-1-1,0 0 1,0 0-1,0 1 0,1-1 1,-1 0-1,0 1 1,1-1-1,-1 0 1,0 1-1,1-1 0,-1 1 1,0 0-1,1-1 1,-1 1-1,1-1 1,-1 1-1,1 0 1,-1-1-1,1 1 0,-1 0 1,1 0-1,0-1 1,0 1-1,-1 0 1,1 1-1,-1 0-169,1 1 0,0-1 0,-1 0 0,1 0 0,0 0 0,0 1 0,0-1 0,1 4 0,2 2-6661</inkml:trace>
   <inkml:trace contextRef="#ctx0" brushRef="#br0" timeOffset="2156.21">548 1229 24575,'0'-7'0,"1"1"0,-1 0 0,-1 0 0,1 0 0,-1 0 0,0 0 0,-2-9 0,2 13 0,0 1 0,0-1 0,0 0 0,0 1 0,0-1 0,0 1 0,-1 0 0,1-1 0,0 1 0,-1 0 0,1 0 0,-1-1 0,0 1 0,1 0 0,-1 1 0,0-1 0,1 0 0,-1 0 0,0 1 0,0-1 0,0 1 0,0 0 0,1-1 0,-1 1 0,-3 0 0,2 0 0,-1 0 0,1 0 0,0 0 0,-1 0 0,1 1 0,0-1 0,-1 1 0,1 0 0,0 0 0,0 0 0,0 0 0,0 1 0,0-1 0,0 1 0,0 0 0,0 0 0,-3 3 0,4-3 0,0 0 0,1 0 0,0 0 0,-1 0 0,1 0 0,0 0 0,0 0 0,0 0 0,0 1 0,0-1 0,1 0 0,-1 1 0,1-1 0,-1 0 0,1 1 0,0-1 0,0 1 0,0-1 0,0 0 0,1 1 0,-1-1 0,1 1 0,-1-1 0,1 0 0,1 4 0,0-3 0,-1-1 0,1 1 0,0 0 0,0-1 0,0 0 0,0 1 0,0-1 0,1 0 0,-1 0 0,1 0 0,-1 0 0,1-1 0,0 1 0,-1-1 0,1 1 0,0-1 0,0 0 0,0 0 0,0 0 0,0-1 0,5 1 0,-6 0 0,0-1 0,0 0 0,0 0 0,0 1 0,1-1 0,-1 0 0,0-1 0,0 1 0,0 0 0,0-1 0,0 1 0,0-1 0,0 0 0,0 1 0,0-1 0,0 0 0,0 0 0,0 0 0,-1-1 0,1 1 0,0 0 0,-1-1 0,1 1 0,-1-1 0,0 1 0,1-1 0,-1 0 0,0 0 0,0 1 0,0-1 0,2-4 0,-2 2 0,-1 1 0,1-1 0,-1 1 0,1-1 0,-1 0 0,0 1 0,-1-1 0,1 0 0,0 1 0,-1-1 0,0 0 0,0 1 0,0-1 0,0 1 0,-1 0 0,1-1 0,-5-5 0,5 7 0,0 0 0,-1 1 0,1-1 0,-1 1 0,0-1 0,1 1 0,-1 0 0,0-1 0,0 1 0,1 0 0,-1 0 0,0 0 0,0 1 0,0-1 0,-1 0 0,1 1 0,0-1 0,0 1 0,0 0 0,0 0 0,0 0 0,-1 0 0,1 0 0,0 0 0,0 0 0,0 1 0,0-1 0,0 1 0,0-1 0,-1 1 0,-2 2 0,-2 1-1365,1 1-5461</inkml:trace>
   <inkml:trace contextRef="#ctx0" brushRef="#br0" timeOffset="3801.52">859 882 24575,'1'87'0,"-2"91"0,-2-167 0,-1-22 0,2-15 0,0-1 0,2 1 0,1-1 0,8-51 0,0 36 0,2 0 0,22-53 0,-31 90 0,0-1 0,1 1 0,-1 1 0,1-1 0,0 0 0,1 1 0,-1-1 0,7-5 0,-9 9 0,0 0 0,0 0 0,0 1 0,0-1 0,0 0 0,0 1 0,0-1 0,0 1 0,0-1 0,1 1 0,-1-1 0,0 1 0,0 0 0,0 0 0,1 0 0,-1-1 0,0 1 0,0 0 0,0 1 0,1-1 0,-1 0 0,0 0 0,0 0 0,0 1 0,1-1 0,-1 0 0,0 1 0,0 0 0,0-1 0,0 1 0,0-1 0,0 1 0,0 0 0,0 0 0,0-1 0,0 1 0,0 0 0,-1 0 0,1 0 0,0 0 0,-1 0 0,1 0 0,-1 0 0,1 1 0,0 0 0,5 10 0,0 0 0,-1 0 0,0 0 0,-1 0 0,4 23 0,6 69 0,-9-67 0,-2-5-109,-3-19-48,2 0 0,-1 0 0,2 0 0,-1 0 0,2 0 0,0 0 0,11 23 0,-11-29-6669</inkml:trace>
   <inkml:trace contextRef="#ctx0" brushRef="#br0" timeOffset="4627.2">1205 823 24575,'-1'1'0,"1"-1"0,-1 0 0,1 1 0,-1-1 0,0 1 0,1-1 0,-1 1 0,1-1 0,-1 1 0,1-1 0,0 1 0,-1 0 0,1-1 0,0 1 0,-1 0 0,1-1 0,0 1 0,0 0 0,-1-1 0,1 1 0,0 0 0,0 0 0,-5 21 0,5-20 0,-5 32 0,1 1 0,1-1 0,3 0 0,4 48 0,-4-79 0,0 0 0,1 0 0,-1 0 0,1 0 0,0 0 0,0 0 0,0 0 0,0-1 0,1 1 0,-1 0 0,1-1 0,0 1 0,0-1 0,0 1 0,0-1 0,2 3 0,-2-4 0,0 0 0,0 0 0,0 0 0,0 0 0,0 0 0,0-1 0,0 1 0,1 0 0,-1-1 0,0 0 0,0 1 0,1-1 0,-1 0 0,0 0 0,0-1 0,1 1 0,-1 0 0,0-1 0,0 1 0,0-1 0,0 0 0,4-1 0,1-1 0,-1-1 0,0 1 0,-1-1 0,1 0 0,-1-1 0,1 1 0,-1-1 0,-1 0 0,1-1 0,-1 1 0,0-1 0,0 0 0,0 0 0,-1 0 0,0 0 0,0 0 0,4-14 0,-3 5 0,0-1 0,-1 0 0,-1 0 0,0 0 0,-1 0 0,-2-27 0,-6 14 0,0 21 0,6 8 0,1 0 0,-1 1 0,1-1 0,-1 0 0,1 0 0,0 0 0,-1 1 0,1-1 0,-1 0 0,1 0 0,-1 1 0,1-1 0,0 0 0,-1 1 0,1-1 0,0 1 0,-1-1 0,1 0 0,0 1 0,-1-1 0,1 1 0,0-1 0,0 1 0,0-1 0,-1 1 0,-2 7 0,0-1 0,1 1 0,0 0 0,0 0 0,1 0 0,0 0 0,0 0 0,1 9 0,0 8 0,6 33 0,-5-49-151,1 0-1,0 1 0,0-1 0,1 0 1,0 0-1,1-1 0,0 1 1,9 15-1,-8-18-6674</inkml:trace>

</xml_diff>